<commit_message>
correction de fautes veille
</commit_message>
<xml_diff>
--- a/Mission7/Veillle Technologique rtx (1).docx
+++ b/Mission7/Veillle Technologique rtx (1).docx
@@ -15,6 +15,7 @@
           <w:lang w:val="fr-FR"/>
         </w:rPr>
       </w:pPr>
+      <w:proofErr w:type="spellStart"/>
       <w:r>
         <w:rPr>
           <w:b/>
@@ -25,7 +26,20 @@
           <w:u w:val="single"/>
           <w:lang w:val="fr-FR"/>
         </w:rPr>
-        <w:t>Veillle Technologique : Le “Ray Tracing”</w:t>
+        <w:t>Veillle</w:t>
+      </w:r>
+      <w:proofErr w:type="spellEnd"/>
+      <w:r>
+        <w:rPr>
+          <w:b/>
+          <w:bCs/>
+          <w:color w:val="FF0000"/>
+          <w:sz w:val="40"/>
+          <w:szCs w:val="40"/>
+          <w:u w:val="single"/>
+          <w:lang w:val="fr-FR"/>
+        </w:rPr>
+        <w:t xml:space="preserve"> Technologique : Le “Ray Tracing”</w:t>
       </w:r>
     </w:p>
     <w:p>
@@ -68,7 +82,25 @@
           <w:szCs w:val="28"/>
           <w:lang w:val="fr-FR"/>
         </w:rPr>
-        <w:t xml:space="preserve"> Est une technologie qui consiste à simuler de manière réaliste le comportement de la lumière en temps réelle fidèle a celui de notre monde. Cela inclue les réflexions de la lumière sur les surfaces, les reflets et la réfaction</w:t>
+        <w:t xml:space="preserve"> Est une technologie qui consiste à simuler de manière réaliste le comportement de la lumière en temps réelle fidèle </w:t>
+      </w:r>
+      <w:proofErr w:type="spellStart"/>
+      <w:r>
+        <w:rPr>
+          <w:sz w:val="28"/>
+          <w:szCs w:val="28"/>
+          <w:lang w:val="fr-FR"/>
+        </w:rPr>
+        <w:t>a</w:t>
+      </w:r>
+      <w:proofErr w:type="spellEnd"/>
+      <w:r>
+        <w:rPr>
+          <w:sz w:val="28"/>
+          <w:szCs w:val="28"/>
+          <w:lang w:val="fr-FR"/>
+        </w:rPr>
+        <w:t xml:space="preserve"> celui de notre monde. Cela inclue les réflexions de la lumière sur les surfaces, les reflets et la réfaction</w:t>
       </w:r>
     </w:p>
     <w:p>
@@ -141,15 +173,83 @@
           <w:szCs w:val="28"/>
           <w:lang w:val="fr-FR"/>
         </w:rPr>
-        <w:t xml:space="preserve"> au grand public par le constructeur de carte graphique Nvidia avec leur gamme ‘rtx’</w:t>
-      </w:r>
-      <w:r>
-        <w:rPr>
-          <w:sz w:val="28"/>
-          <w:szCs w:val="28"/>
-          <w:lang w:val="fr-FR"/>
-        </w:rPr>
-        <w:t xml:space="preserve"> qui permet dans certains jeux utilisant cette technologie d’en faire profiter le joueur.  Cette technologie, bien qu’assez veille ne pouvait pas inclus dans les cartes graphiques pour une raison fort simple : la puissance des composant. En effets</w:t>
+        <w:t xml:space="preserve"> au grand public par le constructeur de carte graphique </w:t>
+      </w:r>
+      <w:proofErr w:type="spellStart"/>
+      <w:r>
+        <w:rPr>
+          <w:sz w:val="28"/>
+          <w:szCs w:val="28"/>
+          <w:lang w:val="fr-FR"/>
+        </w:rPr>
+        <w:t>Nvidia</w:t>
+      </w:r>
+      <w:proofErr w:type="spellEnd"/>
+      <w:r>
+        <w:rPr>
+          <w:sz w:val="28"/>
+          <w:szCs w:val="28"/>
+          <w:lang w:val="fr-FR"/>
+        </w:rPr>
+        <w:t xml:space="preserve"> avec leur gamme ‘</w:t>
+      </w:r>
+      <w:proofErr w:type="spellStart"/>
+      <w:r>
+        <w:rPr>
+          <w:sz w:val="28"/>
+          <w:szCs w:val="28"/>
+          <w:lang w:val="fr-FR"/>
+        </w:rPr>
+        <w:t>rtx</w:t>
+      </w:r>
+      <w:proofErr w:type="spellEnd"/>
+      <w:r>
+        <w:rPr>
+          <w:sz w:val="28"/>
+          <w:szCs w:val="28"/>
+          <w:lang w:val="fr-FR"/>
+        </w:rPr>
+        <w:t>’</w:t>
+      </w:r>
+      <w:r>
+        <w:rPr>
+          <w:sz w:val="28"/>
+          <w:szCs w:val="28"/>
+          <w:lang w:val="fr-FR"/>
+        </w:rPr>
+        <w:t xml:space="preserve"> qui permet dans certains jeux utilisant cette technologie d’en faire profiter le joueur.  Cette technologie, bien qu’assez veille ne pouvait pas </w:t>
+      </w:r>
+      <w:r>
+        <w:rPr>
+          <w:sz w:val="28"/>
+          <w:szCs w:val="28"/>
+          <w:lang w:val="fr-FR"/>
+        </w:rPr>
+        <w:t xml:space="preserve">être </w:t>
+      </w:r>
+      <w:r>
+        <w:rPr>
+          <w:sz w:val="28"/>
+          <w:szCs w:val="28"/>
+          <w:lang w:val="fr-FR"/>
+        </w:rPr>
+        <w:t>inclus dans les cartes graphiques pour une raison fort simple : la puissance des composant</w:t>
+      </w:r>
+      <w:r>
+        <w:rPr>
+          <w:sz w:val="28"/>
+          <w:szCs w:val="28"/>
+          <w:lang w:val="fr-FR"/>
+        </w:rPr>
+        <w:t>s</w:t>
+      </w:r>
+      <w:r>
+        <w:rPr>
+          <w:sz w:val="28"/>
+          <w:szCs w:val="28"/>
+          <w:lang w:val="fr-FR"/>
+        </w:rPr>
+        <w:t>. En effets</w:t>
       </w:r>
       <w:r>
         <w:rPr>
@@ -215,21 +315,49 @@
         </w:rPr>
         <w:t xml:space="preserve">Malgré que cette technologie rende les jeux extrêmement agréables à regarder et jouer, celle-ci n’est pas sans coup : la fréquence d’affichage. En effets, cette technologie à tendance a divisé le nombre d’image par seconde de moitié.  Pour contrer ce problème, </w:t>
       </w:r>
-      <w:r>
-        <w:rPr>
-          <w:sz w:val="28"/>
-          <w:szCs w:val="28"/>
-          <w:lang w:val="fr-FR"/>
-        </w:rPr>
-        <w:t>Nvidia ainsi que d’autres constructeurs comme AMD a mis au point une solution plutôt astucieuse</w:t>
-      </w:r>
-      <w:r>
-        <w:rPr>
-          <w:sz w:val="28"/>
-          <w:szCs w:val="28"/>
-          <w:lang w:val="fr-FR"/>
-        </w:rPr>
-        <w:t> : L’upscaling.</w:t>
+      <w:proofErr w:type="spellStart"/>
+      <w:r>
+        <w:rPr>
+          <w:sz w:val="28"/>
+          <w:szCs w:val="28"/>
+          <w:lang w:val="fr-FR"/>
+        </w:rPr>
+        <w:t>Nvidia</w:t>
+      </w:r>
+      <w:proofErr w:type="spellEnd"/>
+      <w:r>
+        <w:rPr>
+          <w:sz w:val="28"/>
+          <w:szCs w:val="28"/>
+          <w:lang w:val="fr-FR"/>
+        </w:rPr>
+        <w:t xml:space="preserve"> ainsi que d’autres constructeurs comme AMD a mis au point une solution plutôt astucieuse</w:t>
+      </w:r>
+      <w:r>
+        <w:rPr>
+          <w:sz w:val="28"/>
+          <w:szCs w:val="28"/>
+          <w:lang w:val="fr-FR"/>
+        </w:rPr>
+        <w:t> : L’</w:t>
+      </w:r>
+      <w:proofErr w:type="spellStart"/>
+      <w:r>
+        <w:rPr>
+          <w:sz w:val="28"/>
+          <w:szCs w:val="28"/>
+          <w:lang w:val="fr-FR"/>
+        </w:rPr>
+        <w:t>upscaling</w:t>
+      </w:r>
+      <w:proofErr w:type="spellEnd"/>
+      <w:r>
+        <w:rPr>
+          <w:sz w:val="28"/>
+          <w:szCs w:val="28"/>
+          <w:lang w:val="fr-FR"/>
+        </w:rPr>
+        <w:t>.</w:t>
       </w:r>
     </w:p>
     <w:p>
@@ -255,7 +383,25 @@
           <w:szCs w:val="28"/>
           <w:lang w:val="fr-FR"/>
         </w:rPr>
-        <w:t xml:space="preserve">L’upscaling est </w:t>
+        <w:t>L’</w:t>
+      </w:r>
+      <w:proofErr w:type="spellStart"/>
+      <w:r>
+        <w:rPr>
+          <w:sz w:val="28"/>
+          <w:szCs w:val="28"/>
+          <w:lang w:val="fr-FR"/>
+        </w:rPr>
+        <w:t>upscaling</w:t>
+      </w:r>
+      <w:proofErr w:type="spellEnd"/>
+      <w:r>
+        <w:rPr>
+          <w:sz w:val="28"/>
+          <w:szCs w:val="28"/>
+          <w:lang w:val="fr-FR"/>
+        </w:rPr>
+        <w:t xml:space="preserve"> est </w:t>
       </w:r>
       <w:r>
         <w:rPr>
@@ -311,15 +457,69 @@
           <w:szCs w:val="28"/>
           <w:lang w:val="fr-FR"/>
         </w:rPr>
-        <w:t xml:space="preserve"> la qualité. Nvidia a utilisé cette technique dans ce qu’elle appelle le DLSS (Deep Learning Super Sampling). </w:t>
-      </w:r>
-      <w:r>
-        <w:rPr>
-          <w:sz w:val="28"/>
-          <w:szCs w:val="28"/>
-          <w:lang w:val="fr-FR"/>
-        </w:rPr>
-        <w:t>Cette technologie se base sur l’upscaling et de la génération d’image. En effet, le DLSS va regard</w:t>
+        <w:t xml:space="preserve"> la qualité. </w:t>
+      </w:r>
+      <w:proofErr w:type="spellStart"/>
+      <w:r>
+        <w:rPr>
+          <w:sz w:val="28"/>
+          <w:szCs w:val="28"/>
+          <w:lang w:val="fr-FR"/>
+        </w:rPr>
+        <w:t>Nvidia</w:t>
+      </w:r>
+      <w:proofErr w:type="spellEnd"/>
+      <w:r>
+        <w:rPr>
+          <w:sz w:val="28"/>
+          <w:szCs w:val="28"/>
+          <w:lang w:val="fr-FR"/>
+        </w:rPr>
+        <w:t xml:space="preserve"> a utilisé cette technique dans ce qu’elle appelle le DLSS (</w:t>
+      </w:r>
+      <w:proofErr w:type="spellStart"/>
+      <w:r>
+        <w:rPr>
+          <w:sz w:val="28"/>
+          <w:szCs w:val="28"/>
+          <w:lang w:val="fr-FR"/>
+        </w:rPr>
+        <w:t>Deep</w:t>
+      </w:r>
+      <w:proofErr w:type="spellEnd"/>
+      <w:r>
+        <w:rPr>
+          <w:sz w:val="28"/>
+          <w:szCs w:val="28"/>
+          <w:lang w:val="fr-FR"/>
+        </w:rPr>
+        <w:t xml:space="preserve"> Learning Super Sampling). </w:t>
+      </w:r>
+      <w:r>
+        <w:rPr>
+          <w:sz w:val="28"/>
+          <w:szCs w:val="28"/>
+          <w:lang w:val="fr-FR"/>
+        </w:rPr>
+        <w:t>Cette technologie se base sur l’</w:t>
+      </w:r>
+      <w:proofErr w:type="spellStart"/>
+      <w:r>
+        <w:rPr>
+          <w:sz w:val="28"/>
+          <w:szCs w:val="28"/>
+          <w:lang w:val="fr-FR"/>
+        </w:rPr>
+        <w:t>upscaling</w:t>
+      </w:r>
+      <w:proofErr w:type="spellEnd"/>
+      <w:r>
+        <w:rPr>
+          <w:sz w:val="28"/>
+          <w:szCs w:val="28"/>
+          <w:lang w:val="fr-FR"/>
+        </w:rPr>
+        <w:t xml:space="preserve"> et de la génération d’image. En effet, le DLSS va regard</w:t>
       </w:r>
       <w:r>
         <w:rPr>
@@ -859,13 +1059,13 @@
     <w:name w:val="Normal"/>
     <w:qFormat/>
   </w:style>
-  <w:style w:type="character" w:default="1" w:styleId="Policepardfaut">
+  <w:style w:type="character" w:default="1" w:styleId="DefaultParagraphFont">
     <w:name w:val="Default Paragraph Font"/>
     <w:uiPriority w:val="1"/>
     <w:semiHidden/>
     <w:unhideWhenUsed/>
   </w:style>
-  <w:style w:type="table" w:default="1" w:styleId="TableauNormal">
+  <w:style w:type="table" w:default="1" w:styleId="TableNormal">
     <w:name w:val="Normal Table"/>
     <w:uiPriority w:val="99"/>
     <w:semiHidden/>
@@ -880,7 +1080,7 @@
       </w:tblCellMar>
     </w:tblPr>
   </w:style>
-  <w:style w:type="numbering" w:default="1" w:styleId="Aucuneliste">
+  <w:style w:type="numbering" w:default="1" w:styleId="NoList">
     <w:name w:val="No List"/>
     <w:uiPriority w:val="99"/>
     <w:semiHidden/>

</xml_diff>